<commit_message>
Ignorar node_modules y limpiar advertencias
</commit_message>
<xml_diff>
--- a/respaldo proyecto.docx
+++ b/respaldo proyecto.docx
@@ -227,13 +227,7 @@
       </w:r>
       <w:proofErr w:type="spellEnd"/>
       <w:r>
-        <w:t xml:space="preserve"> --</w:t>
-      </w:r>
-      <w:r>
-        <w:t>global user.name "edufutbol832</w:t>
-      </w:r>
-      <w:r>
-        <w:t>"</w:t>
+        <w:t xml:space="preserve"> --global user.name "edufutbol832"</w:t>
       </w:r>
     </w:p>
     <w:p>
@@ -249,10 +243,7 @@
       </w:r>
       <w:proofErr w:type="spellStart"/>
       <w:r>
-        <w:t>con</w:t>
-      </w:r>
-      <w:r>
-        <w:t>fig</w:t>
+        <w:t>config</w:t>
       </w:r>
       <w:proofErr w:type="spellEnd"/>
       <w:r>
@@ -264,10 +255,7 @@
       </w:r>
       <w:proofErr w:type="spellEnd"/>
       <w:r>
-        <w:t xml:space="preserve"> "eduapuesta1967</w:t>
-      </w:r>
-      <w:r>
-        <w:t>@gmail.com"</w:t>
+        <w:t xml:space="preserve"> "eduapuesta1967@gmail.com"</w:t>
       </w:r>
     </w:p>
     <w:p/>
@@ -332,463 +320,464 @@
       <w:r>
         <w:t>https://github.com/edufutbol832/edubacken.git</w:t>
       </w:r>
+    </w:p>
+    <w:p/>
+    <w:p>
+      <w:r>
+        <w:t xml:space="preserve">Proyecto Pronósticos y Pago con </w:t>
+      </w:r>
+      <w:proofErr w:type="spellStart"/>
+      <w:r>
+        <w:t>Wompi</w:t>
+      </w:r>
+      <w:proofErr w:type="spellEnd"/>
+      <w:r>
+        <w:t xml:space="preserve"> - Resumen y respaldo</w:t>
+      </w:r>
+    </w:p>
+    <w:p/>
+    <w:p>
+      <w:r>
+        <w:t>1. Estado actual:</w:t>
+      </w:r>
+    </w:p>
+    <w:p>
+      <w:r>
+        <w:t xml:space="preserve">- </w:t>
+      </w:r>
+      <w:proofErr w:type="spellStart"/>
+      <w:r>
+        <w:t>Frontend</w:t>
+      </w:r>
+      <w:proofErr w:type="spellEnd"/>
+      <w:r>
+        <w:t xml:space="preserve">: botón </w:t>
+      </w:r>
+      <w:proofErr w:type="spellStart"/>
+      <w:r>
+        <w:t>Wompi</w:t>
+      </w:r>
+      <w:proofErr w:type="spellEnd"/>
+      <w:r>
+        <w:t xml:space="preserve"> funcionando en </w:t>
+      </w:r>
+      <w:proofErr w:type="spellStart"/>
+      <w:r>
+        <w:t>sandbox</w:t>
+      </w:r>
+      <w:proofErr w:type="spellEnd"/>
+      <w:r>
+        <w:t>.</w:t>
+      </w:r>
+    </w:p>
+    <w:p>
+      <w:r>
+        <w:t xml:space="preserve">- </w:t>
+      </w:r>
+      <w:proofErr w:type="spellStart"/>
+      <w:r>
+        <w:t>Backend</w:t>
+      </w:r>
+      <w:proofErr w:type="spellEnd"/>
+      <w:r>
+        <w:t xml:space="preserve">: Python con </w:t>
+      </w:r>
+      <w:proofErr w:type="spellStart"/>
+      <w:r>
+        <w:t>Flask</w:t>
+      </w:r>
+      <w:proofErr w:type="spellEnd"/>
+      <w:r>
+        <w:t xml:space="preserve"> para generar firma y referencia.</w:t>
+      </w:r>
+    </w:p>
+    <w:p>
+      <w:r>
+        <w:t xml:space="preserve">- Herramientas: </w:t>
+      </w:r>
+      <w:proofErr w:type="spellStart"/>
+      <w:r>
+        <w:t>Vercel</w:t>
+      </w:r>
+      <w:proofErr w:type="spellEnd"/>
+      <w:r>
+        <w:t xml:space="preserve"> para </w:t>
+      </w:r>
+      <w:proofErr w:type="spellStart"/>
+      <w:r>
+        <w:t>frontend</w:t>
+      </w:r>
+      <w:proofErr w:type="spellEnd"/>
+      <w:r>
+        <w:t xml:space="preserve">, </w:t>
+      </w:r>
+      <w:proofErr w:type="spellStart"/>
+      <w:r>
+        <w:t>Render</w:t>
+      </w:r>
+      <w:proofErr w:type="spellEnd"/>
+      <w:r>
+        <w:t xml:space="preserve"> para </w:t>
+      </w:r>
+      <w:proofErr w:type="spellStart"/>
+      <w:r>
+        <w:t>backend</w:t>
+      </w:r>
+      <w:proofErr w:type="spellEnd"/>
+      <w:r>
+        <w:t xml:space="preserve">, </w:t>
+      </w:r>
+      <w:proofErr w:type="spellStart"/>
+      <w:r>
+        <w:t>GitHub</w:t>
+      </w:r>
+      <w:proofErr w:type="spellEnd"/>
+      <w:r>
+        <w:t xml:space="preserve"> para control de versiones.</w:t>
+      </w:r>
+    </w:p>
+    <w:p/>
+    <w:p>
+      <w:r>
+        <w:t>2. Cómo guardar y respaldar el trabajo:</w:t>
+      </w:r>
+    </w:p>
+    <w:p>
+      <w:r>
+        <w:t>- El código local está seguro mientras no borres la carpeta del proyecto.</w:t>
+      </w:r>
+    </w:p>
+    <w:p>
+      <w:r>
+        <w:t xml:space="preserve">- Usa </w:t>
+      </w:r>
+      <w:proofErr w:type="spellStart"/>
+      <w:r>
+        <w:t>git</w:t>
+      </w:r>
+      <w:proofErr w:type="spellEnd"/>
+      <w:r>
+        <w:t xml:space="preserve"> para hacer </w:t>
+      </w:r>
+      <w:proofErr w:type="spellStart"/>
+      <w:r>
+        <w:t>commits</w:t>
+      </w:r>
+      <w:proofErr w:type="spellEnd"/>
+      <w:r>
+        <w:t xml:space="preserve"> y </w:t>
+      </w:r>
+      <w:proofErr w:type="spellStart"/>
+      <w:r>
+        <w:t>push</w:t>
+      </w:r>
+      <w:proofErr w:type="spellEnd"/>
+      <w:r>
+        <w:t xml:space="preserve"> frecuente para respaldar en </w:t>
+      </w:r>
+      <w:proofErr w:type="spellStart"/>
+      <w:r>
+        <w:t>GitHub</w:t>
+      </w:r>
+      <w:proofErr w:type="spellEnd"/>
+      <w:r>
+        <w:t>.</w:t>
+      </w:r>
+    </w:p>
+    <w:p>
+      <w:r>
+        <w:t>- Comandos básicos:</w:t>
+      </w:r>
+    </w:p>
+    <w:p>
+      <w:r>
+        <w:t xml:space="preserve">  </w:t>
+      </w:r>
+      <w:proofErr w:type="spellStart"/>
+      <w:proofErr w:type="gramStart"/>
+      <w:r>
+        <w:t>git</w:t>
+      </w:r>
+      <w:proofErr w:type="spellEnd"/>
+      <w:proofErr w:type="gramEnd"/>
+      <w:r>
+        <w:t xml:space="preserve"> </w:t>
+      </w:r>
+      <w:proofErr w:type="spellStart"/>
+      <w:r>
+        <w:t>add</w:t>
+      </w:r>
+      <w:proofErr w:type="spellEnd"/>
+      <w:r>
+        <w:t xml:space="preserve"> .</w:t>
+      </w:r>
+    </w:p>
+    <w:p>
+      <w:r>
+        <w:t xml:space="preserve">  </w:t>
+      </w:r>
+      <w:proofErr w:type="spellStart"/>
+      <w:proofErr w:type="gramStart"/>
+      <w:r>
+        <w:t>git</w:t>
+      </w:r>
+      <w:proofErr w:type="spellEnd"/>
+      <w:proofErr w:type="gramEnd"/>
+      <w:r>
+        <w:t xml:space="preserve"> </w:t>
+      </w:r>
+      <w:proofErr w:type="spellStart"/>
+      <w:r>
+        <w:t>commit</w:t>
+      </w:r>
+      <w:proofErr w:type="spellEnd"/>
+      <w:r>
+        <w:t xml:space="preserve"> -m "Mensaje"</w:t>
+      </w:r>
+    </w:p>
+    <w:p>
+      <w:r>
+        <w:t xml:space="preserve">  </w:t>
+      </w:r>
+      <w:proofErr w:type="spellStart"/>
+      <w:proofErr w:type="gramStart"/>
+      <w:r>
+        <w:t>git</w:t>
+      </w:r>
+      <w:proofErr w:type="spellEnd"/>
+      <w:proofErr w:type="gramEnd"/>
+      <w:r>
+        <w:t xml:space="preserve"> </w:t>
+      </w:r>
+      <w:proofErr w:type="spellStart"/>
+      <w:r>
+        <w:t>push</w:t>
+      </w:r>
+      <w:proofErr w:type="spellEnd"/>
+      <w:r>
+        <w:t xml:space="preserve"> </w:t>
+      </w:r>
+      <w:proofErr w:type="spellStart"/>
+      <w:r>
+        <w:t>origin</w:t>
+      </w:r>
+      <w:proofErr w:type="spellEnd"/>
+      <w:r>
+        <w:t xml:space="preserve"> </w:t>
+      </w:r>
+      <w:proofErr w:type="spellStart"/>
+      <w:r>
+        <w:t>main</w:t>
+      </w:r>
+      <w:proofErr w:type="spellEnd"/>
+    </w:p>
+    <w:p>
+      <w:r>
+        <w:t>- Aunque reinicies el PC, el código local se mantiene.</w:t>
+      </w:r>
+    </w:p>
+    <w:p>
+      <w:r>
+        <w:t xml:space="preserve">- Si el </w:t>
+      </w:r>
+      <w:proofErr w:type="spellStart"/>
+      <w:r>
+        <w:t>push</w:t>
+      </w:r>
+      <w:proofErr w:type="spellEnd"/>
+      <w:r>
+        <w:t xml:space="preserve"> falla por autenticación, el código local sigue seguro.</w:t>
+      </w:r>
+    </w:p>
+    <w:p/>
+    <w:p>
+      <w:r>
+        <w:t xml:space="preserve">3. Configuración </w:t>
+      </w:r>
+      <w:proofErr w:type="spellStart"/>
+      <w:r>
+        <w:t>Git</w:t>
+      </w:r>
+      <w:proofErr w:type="spellEnd"/>
+      <w:r>
+        <w:t>:</w:t>
+      </w:r>
+    </w:p>
+    <w:p>
+      <w:r>
+        <w:t xml:space="preserve">- </w:t>
+      </w:r>
+      <w:proofErr w:type="spellStart"/>
+      <w:r>
+        <w:t>git</w:t>
+      </w:r>
+      <w:proofErr w:type="spellEnd"/>
+      <w:r>
+        <w:t xml:space="preserve"> </w:t>
+      </w:r>
+      <w:proofErr w:type="spellStart"/>
+      <w:r>
+        <w:t>config</w:t>
+      </w:r>
+      <w:proofErr w:type="spellEnd"/>
+      <w:r>
+        <w:t xml:space="preserve"> --global user.name "edufutbol832"</w:t>
+      </w:r>
+    </w:p>
+    <w:p>
+      <w:r>
+        <w:t xml:space="preserve">- </w:t>
+      </w:r>
+      <w:proofErr w:type="spellStart"/>
+      <w:r>
+        <w:t>git</w:t>
+      </w:r>
+      <w:proofErr w:type="spellEnd"/>
+      <w:r>
+        <w:t xml:space="preserve"> </w:t>
+      </w:r>
+      <w:proofErr w:type="spellStart"/>
+      <w:r>
+        <w:t>config</w:t>
+      </w:r>
+      <w:proofErr w:type="spellEnd"/>
+      <w:r>
+        <w:t xml:space="preserve"> --global </w:t>
+      </w:r>
+      <w:proofErr w:type="spellStart"/>
+      <w:r>
+        <w:t>user.email</w:t>
+      </w:r>
+      <w:proofErr w:type="spellEnd"/>
+      <w:r>
+        <w:t xml:space="preserve"> "eduapuesta1967@gmail.com"</w:t>
+      </w:r>
+    </w:p>
+    <w:p/>
+    <w:p>
+      <w:r>
+        <w:lastRenderedPageBreak/>
+        <w:t>4. Problemas comunes:</w:t>
+      </w:r>
+    </w:p>
+    <w:p>
+      <w:r>
+        <w:t xml:space="preserve">- Autenticación </w:t>
+      </w:r>
+      <w:proofErr w:type="spellStart"/>
+      <w:r>
+        <w:t>GitHub</w:t>
+      </w:r>
+      <w:proofErr w:type="spellEnd"/>
+      <w:r>
+        <w:t xml:space="preserve"> con navegador (</w:t>
+      </w:r>
+      <w:proofErr w:type="spellStart"/>
+      <w:r>
+        <w:t>Edge</w:t>
+      </w:r>
+      <w:proofErr w:type="spellEnd"/>
+      <w:r>
+        <w:t xml:space="preserve"> vs Chrome).</w:t>
+      </w:r>
+    </w:p>
+    <w:p>
+      <w:r>
+        <w:t xml:space="preserve">- </w:t>
+      </w:r>
+      <w:proofErr w:type="spellStart"/>
+      <w:r>
+        <w:t>Token</w:t>
+      </w:r>
+      <w:proofErr w:type="spellEnd"/>
+      <w:r>
+        <w:t xml:space="preserve"> PAT recomendado si hay bloqueos.</w:t>
+      </w:r>
+    </w:p>
+    <w:p>
+      <w:r>
+        <w:t xml:space="preserve">- Para crear </w:t>
+      </w:r>
+      <w:proofErr w:type="spellStart"/>
+      <w:r>
+        <w:t>Procfile</w:t>
+      </w:r>
+      <w:proofErr w:type="spellEnd"/>
+      <w:r>
+        <w:t>, usar bloc de notas pero guardar SIN extensión.</w:t>
+      </w:r>
+    </w:p>
+    <w:p/>
+    <w:p>
+      <w:r>
+        <w:t>5. Próximos pasos:</w:t>
+      </w:r>
+    </w:p>
+    <w:p/>
+    <w:p>
+      <w:r>
+        <w:t xml:space="preserve">- Crear </w:t>
+      </w:r>
+      <w:proofErr w:type="spellStart"/>
+      <w:r>
+        <w:t>backend</w:t>
+      </w:r>
+      <w:proofErr w:type="spellEnd"/>
+      <w:r>
+        <w:t xml:space="preserve"> app.py en </w:t>
+      </w:r>
+      <w:proofErr w:type="spellStart"/>
+      <w:r>
+        <w:t>Flask</w:t>
+      </w:r>
+      <w:proofErr w:type="spellEnd"/>
+      <w:r>
+        <w:t>.</w:t>
+      </w:r>
+    </w:p>
+    <w:p>
+      <w:r>
+        <w:t xml:space="preserve">- Subir </w:t>
+      </w:r>
+      <w:proofErr w:type="spellStart"/>
+      <w:r>
+        <w:t>backend</w:t>
+      </w:r>
+      <w:proofErr w:type="spellEnd"/>
+      <w:r>
+        <w:t xml:space="preserve"> a </w:t>
+      </w:r>
+      <w:proofErr w:type="spellStart"/>
+      <w:r>
+        <w:t>GitHub</w:t>
+      </w:r>
+      <w:proofErr w:type="spellEnd"/>
+      <w:r>
+        <w:t>.</w:t>
+      </w:r>
+    </w:p>
+    <w:p>
+      <w:r>
+        <w:t xml:space="preserve">- Desplegar </w:t>
+      </w:r>
+      <w:proofErr w:type="spellStart"/>
+      <w:r>
+        <w:t>backend</w:t>
+      </w:r>
+      <w:proofErr w:type="spellEnd"/>
+      <w:r>
+        <w:t xml:space="preserve"> en </w:t>
+      </w:r>
+      <w:proofErr w:type="spellStart"/>
+      <w:r>
+        <w:t>Render</w:t>
+      </w:r>
+      <w:proofErr w:type="spellEnd"/>
+      <w:r>
+        <w:t>.</w:t>
+      </w:r>
       <w:bookmarkStart w:id="0" w:name="_GoBack"/>
       <w:bookmarkEnd w:id="0"/>
-    </w:p>
-    <w:p/>
-    <w:p>
-      <w:r>
-        <w:t xml:space="preserve">Proyecto Pronósticos y Pago con </w:t>
-      </w:r>
-      <w:proofErr w:type="spellStart"/>
-      <w:r>
-        <w:t>Wompi</w:t>
-      </w:r>
-      <w:proofErr w:type="spellEnd"/>
-      <w:r>
-        <w:t xml:space="preserve"> - Resumen y respaldo</w:t>
-      </w:r>
-    </w:p>
-    <w:p/>
-    <w:p>
-      <w:r>
-        <w:t>1. Estado actual:</w:t>
-      </w:r>
-    </w:p>
-    <w:p>
-      <w:r>
-        <w:t xml:space="preserve">- </w:t>
-      </w:r>
-      <w:proofErr w:type="spellStart"/>
-      <w:r>
-        <w:t>Frontend</w:t>
-      </w:r>
-      <w:proofErr w:type="spellEnd"/>
-      <w:r>
-        <w:t xml:space="preserve">: botón </w:t>
-      </w:r>
-      <w:proofErr w:type="spellStart"/>
-      <w:r>
-        <w:t>Wompi</w:t>
-      </w:r>
-      <w:proofErr w:type="spellEnd"/>
-      <w:r>
-        <w:t xml:space="preserve"> funcionando en </w:t>
-      </w:r>
-      <w:proofErr w:type="spellStart"/>
-      <w:r>
-        <w:t>sandbox</w:t>
-      </w:r>
-      <w:proofErr w:type="spellEnd"/>
-      <w:r>
-        <w:t>.</w:t>
-      </w:r>
-    </w:p>
-    <w:p>
-      <w:r>
-        <w:t xml:space="preserve">- </w:t>
-      </w:r>
-      <w:proofErr w:type="spellStart"/>
-      <w:r>
-        <w:t>Backend</w:t>
-      </w:r>
-      <w:proofErr w:type="spellEnd"/>
-      <w:r>
-        <w:t xml:space="preserve">: Python con </w:t>
-      </w:r>
-      <w:proofErr w:type="spellStart"/>
-      <w:r>
-        <w:t>Flask</w:t>
-      </w:r>
-      <w:proofErr w:type="spellEnd"/>
-      <w:r>
-        <w:t xml:space="preserve"> para generar firma y referencia.</w:t>
-      </w:r>
-    </w:p>
-    <w:p>
-      <w:r>
-        <w:t xml:space="preserve">- Herramientas: </w:t>
-      </w:r>
-      <w:proofErr w:type="spellStart"/>
-      <w:r>
-        <w:t>Vercel</w:t>
-      </w:r>
-      <w:proofErr w:type="spellEnd"/>
-      <w:r>
-        <w:t xml:space="preserve"> para </w:t>
-      </w:r>
-      <w:proofErr w:type="spellStart"/>
-      <w:r>
-        <w:t>frontend</w:t>
-      </w:r>
-      <w:proofErr w:type="spellEnd"/>
-      <w:r>
-        <w:t xml:space="preserve">, </w:t>
-      </w:r>
-      <w:proofErr w:type="spellStart"/>
-      <w:r>
-        <w:t>Render</w:t>
-      </w:r>
-      <w:proofErr w:type="spellEnd"/>
-      <w:r>
-        <w:t xml:space="preserve"> para </w:t>
-      </w:r>
-      <w:proofErr w:type="spellStart"/>
-      <w:r>
-        <w:t>backend</w:t>
-      </w:r>
-      <w:proofErr w:type="spellEnd"/>
-      <w:r>
-        <w:t xml:space="preserve">, </w:t>
-      </w:r>
-      <w:proofErr w:type="spellStart"/>
-      <w:r>
-        <w:t>GitHub</w:t>
-      </w:r>
-      <w:proofErr w:type="spellEnd"/>
-      <w:r>
-        <w:t xml:space="preserve"> para control de versiones.</w:t>
-      </w:r>
-    </w:p>
-    <w:p/>
-    <w:p>
-      <w:r>
-        <w:t>2. Cómo guardar y respaldar el trabajo:</w:t>
-      </w:r>
-    </w:p>
-    <w:p>
-      <w:r>
-        <w:t>- El código local está seguro mientras no borres la carpeta del proyecto.</w:t>
-      </w:r>
-    </w:p>
-    <w:p>
-      <w:r>
-        <w:t xml:space="preserve">- Usa </w:t>
-      </w:r>
-      <w:proofErr w:type="spellStart"/>
-      <w:r>
-        <w:t>git</w:t>
-      </w:r>
-      <w:proofErr w:type="spellEnd"/>
-      <w:r>
-        <w:t xml:space="preserve"> para hacer </w:t>
-      </w:r>
-      <w:proofErr w:type="spellStart"/>
-      <w:r>
-        <w:t>commits</w:t>
-      </w:r>
-      <w:proofErr w:type="spellEnd"/>
-      <w:r>
-        <w:t xml:space="preserve"> y </w:t>
-      </w:r>
-      <w:proofErr w:type="spellStart"/>
-      <w:r>
-        <w:t>push</w:t>
-      </w:r>
-      <w:proofErr w:type="spellEnd"/>
-      <w:r>
-        <w:t xml:space="preserve"> frecuente para respaldar en </w:t>
-      </w:r>
-      <w:proofErr w:type="spellStart"/>
-      <w:r>
-        <w:t>GitHub</w:t>
-      </w:r>
-      <w:proofErr w:type="spellEnd"/>
-      <w:r>
-        <w:t>.</w:t>
-      </w:r>
-    </w:p>
-    <w:p>
-      <w:r>
-        <w:t>- Comandos básicos:</w:t>
-      </w:r>
-    </w:p>
-    <w:p>
-      <w:r>
-        <w:t xml:space="preserve">  </w:t>
-      </w:r>
-      <w:proofErr w:type="spellStart"/>
-      <w:proofErr w:type="gramStart"/>
-      <w:r>
-        <w:t>git</w:t>
-      </w:r>
-      <w:proofErr w:type="spellEnd"/>
-      <w:proofErr w:type="gramEnd"/>
-      <w:r>
-        <w:t xml:space="preserve"> </w:t>
-      </w:r>
-      <w:proofErr w:type="spellStart"/>
-      <w:r>
-        <w:t>add</w:t>
-      </w:r>
-      <w:proofErr w:type="spellEnd"/>
-      <w:r>
-        <w:t xml:space="preserve"> .</w:t>
-      </w:r>
-    </w:p>
-    <w:p>
-      <w:r>
-        <w:t xml:space="preserve">  </w:t>
-      </w:r>
-      <w:proofErr w:type="spellStart"/>
-      <w:proofErr w:type="gramStart"/>
-      <w:r>
-        <w:t>git</w:t>
-      </w:r>
-      <w:proofErr w:type="spellEnd"/>
-      <w:proofErr w:type="gramEnd"/>
-      <w:r>
-        <w:t xml:space="preserve"> </w:t>
-      </w:r>
-      <w:proofErr w:type="spellStart"/>
-      <w:r>
-        <w:t>commit</w:t>
-      </w:r>
-      <w:proofErr w:type="spellEnd"/>
-      <w:r>
-        <w:t xml:space="preserve"> -m "Mensaje"</w:t>
-      </w:r>
-    </w:p>
-    <w:p>
-      <w:r>
-        <w:t xml:space="preserve">  </w:t>
-      </w:r>
-      <w:proofErr w:type="spellStart"/>
-      <w:proofErr w:type="gramStart"/>
-      <w:r>
-        <w:t>git</w:t>
-      </w:r>
-      <w:proofErr w:type="spellEnd"/>
-      <w:proofErr w:type="gramEnd"/>
-      <w:r>
-        <w:t xml:space="preserve"> </w:t>
-      </w:r>
-      <w:proofErr w:type="spellStart"/>
-      <w:r>
-        <w:t>push</w:t>
-      </w:r>
-      <w:proofErr w:type="spellEnd"/>
-      <w:r>
-        <w:t xml:space="preserve"> </w:t>
-      </w:r>
-      <w:proofErr w:type="spellStart"/>
-      <w:r>
-        <w:t>origin</w:t>
-      </w:r>
-      <w:proofErr w:type="spellEnd"/>
-      <w:r>
-        <w:t xml:space="preserve"> </w:t>
-      </w:r>
-      <w:proofErr w:type="spellStart"/>
-      <w:r>
-        <w:t>main</w:t>
-      </w:r>
-      <w:proofErr w:type="spellEnd"/>
-    </w:p>
-    <w:p>
-      <w:r>
-        <w:t>- Aunque reinicies el PC, el código local se mantiene.</w:t>
-      </w:r>
-    </w:p>
-    <w:p>
-      <w:r>
-        <w:t xml:space="preserve">- Si el </w:t>
-      </w:r>
-      <w:proofErr w:type="spellStart"/>
-      <w:r>
-        <w:t>push</w:t>
-      </w:r>
-      <w:proofErr w:type="spellEnd"/>
-      <w:r>
-        <w:t xml:space="preserve"> falla por autenticación, el código local sigue seguro.</w:t>
-      </w:r>
-    </w:p>
-    <w:p/>
-    <w:p>
-      <w:r>
-        <w:t xml:space="preserve">3. Configuración </w:t>
-      </w:r>
-      <w:proofErr w:type="spellStart"/>
-      <w:r>
-        <w:t>Git</w:t>
-      </w:r>
-      <w:proofErr w:type="spellEnd"/>
-      <w:r>
-        <w:t>:</w:t>
-      </w:r>
-    </w:p>
-    <w:p>
-      <w:r>
-        <w:t xml:space="preserve">- </w:t>
-      </w:r>
-      <w:proofErr w:type="spellStart"/>
-      <w:r>
-        <w:t>git</w:t>
-      </w:r>
-      <w:proofErr w:type="spellEnd"/>
-      <w:r>
-        <w:t xml:space="preserve"> </w:t>
-      </w:r>
-      <w:proofErr w:type="spellStart"/>
-      <w:r>
-        <w:t>config</w:t>
-      </w:r>
-      <w:proofErr w:type="spellEnd"/>
-      <w:r>
-        <w:t xml:space="preserve"> --global user.name "edufutbol832"</w:t>
-      </w:r>
-    </w:p>
-    <w:p>
-      <w:r>
-        <w:t xml:space="preserve">- </w:t>
-      </w:r>
-      <w:proofErr w:type="spellStart"/>
-      <w:r>
-        <w:t>git</w:t>
-      </w:r>
-      <w:proofErr w:type="spellEnd"/>
-      <w:r>
-        <w:t xml:space="preserve"> </w:t>
-      </w:r>
-      <w:proofErr w:type="spellStart"/>
-      <w:r>
-        <w:t>config</w:t>
-      </w:r>
-      <w:proofErr w:type="spellEnd"/>
-      <w:r>
-        <w:t xml:space="preserve"> --global </w:t>
-      </w:r>
-      <w:proofErr w:type="spellStart"/>
-      <w:r>
-        <w:t>user.email</w:t>
-      </w:r>
-      <w:proofErr w:type="spellEnd"/>
-      <w:r>
-        <w:t xml:space="preserve"> "eduapuesta1967@gmail.com"</w:t>
-      </w:r>
-    </w:p>
-    <w:p/>
-    <w:p>
-      <w:r>
-        <w:lastRenderedPageBreak/>
-        <w:t>4. Problemas comunes:</w:t>
-      </w:r>
-    </w:p>
-    <w:p>
-      <w:r>
-        <w:t xml:space="preserve">- Autenticación </w:t>
-      </w:r>
-      <w:proofErr w:type="spellStart"/>
-      <w:r>
-        <w:t>GitHub</w:t>
-      </w:r>
-      <w:proofErr w:type="spellEnd"/>
-      <w:r>
-        <w:t xml:space="preserve"> con navegador (</w:t>
-      </w:r>
-      <w:proofErr w:type="spellStart"/>
-      <w:r>
-        <w:t>Edge</w:t>
-      </w:r>
-      <w:proofErr w:type="spellEnd"/>
-      <w:r>
-        <w:t xml:space="preserve"> vs Chrome).</w:t>
-      </w:r>
-    </w:p>
-    <w:p>
-      <w:r>
-        <w:t xml:space="preserve">- </w:t>
-      </w:r>
-      <w:proofErr w:type="spellStart"/>
-      <w:r>
-        <w:t>Token</w:t>
-      </w:r>
-      <w:proofErr w:type="spellEnd"/>
-      <w:r>
-        <w:t xml:space="preserve"> PAT recomendado si hay bloqueos.</w:t>
-      </w:r>
-    </w:p>
-    <w:p>
-      <w:r>
-        <w:t xml:space="preserve">- Para crear </w:t>
-      </w:r>
-      <w:proofErr w:type="spellStart"/>
-      <w:r>
-        <w:t>Procfile</w:t>
-      </w:r>
-      <w:proofErr w:type="spellEnd"/>
-      <w:r>
-        <w:t>, usar bloc de notas pero guardar SIN extensión.</w:t>
-      </w:r>
-    </w:p>
-    <w:p/>
-    <w:p>
-      <w:r>
-        <w:t>5. Próximos pasos:</w:t>
-      </w:r>
-    </w:p>
-    <w:p>
-      <w:r>
-        <w:t xml:space="preserve">- Crear </w:t>
-      </w:r>
-      <w:proofErr w:type="spellStart"/>
-      <w:r>
-        <w:t>backend</w:t>
-      </w:r>
-      <w:proofErr w:type="spellEnd"/>
-      <w:r>
-        <w:t xml:space="preserve"> app.py en </w:t>
-      </w:r>
-      <w:proofErr w:type="spellStart"/>
-      <w:r>
-        <w:t>Flask</w:t>
-      </w:r>
-      <w:proofErr w:type="spellEnd"/>
-      <w:r>
-        <w:t>.</w:t>
-      </w:r>
-    </w:p>
-    <w:p>
-      <w:r>
-        <w:t xml:space="preserve">- Subir </w:t>
-      </w:r>
-      <w:proofErr w:type="spellStart"/>
-      <w:r>
-        <w:t>backend</w:t>
-      </w:r>
-      <w:proofErr w:type="spellEnd"/>
-      <w:r>
-        <w:t xml:space="preserve"> a </w:t>
-      </w:r>
-      <w:proofErr w:type="spellStart"/>
-      <w:r>
-        <w:t>GitHub</w:t>
-      </w:r>
-      <w:proofErr w:type="spellEnd"/>
-      <w:r>
-        <w:t>.</w:t>
-      </w:r>
-    </w:p>
-    <w:p>
-      <w:r>
-        <w:t xml:space="preserve">- Desplegar </w:t>
-      </w:r>
-      <w:proofErr w:type="spellStart"/>
-      <w:r>
-        <w:t>backend</w:t>
-      </w:r>
-      <w:proofErr w:type="spellEnd"/>
-      <w:r>
-        <w:t xml:space="preserve"> en </w:t>
-      </w:r>
-      <w:proofErr w:type="spellStart"/>
-      <w:r>
-        <w:t>Render</w:t>
-      </w:r>
-      <w:proofErr w:type="spellEnd"/>
-      <w:r>
-        <w:t>.</w:t>
-      </w:r>
     </w:p>
     <w:p>
       <w:r>

</xml_diff>